<commit_message>
Practice project MS SQL
</commit_message>
<xml_diff>
--- a/MS SQL/Practice project/Practice Project Writeup.docx
+++ b/MS SQL/Practice project/Practice Project Writeup.docx
@@ -126,8 +126,29 @@
         </w:rPr>
         <w:t>Github link:</w:t>
       </w:r>
-      <w:bookmarkStart w:id="0" w:name="_GoBack"/>
-      <w:bookmarkEnd w:id="0"/>
+    </w:p>
+    <w:p>
+      <w:pPr>
+        <w:rPr>
+          <w:rFonts w:ascii="Times New Roman" w:hAnsi="Times New Roman" w:cs="Times New Roman"/>
+          <w:b/>
+          <w:sz w:val="28"/>
+          <w:szCs w:val="28"/>
+          <w:u w:val="single"/>
+        </w:rPr>
+      </w:pPr>
+      <w:hyperlink r:id="rId5" w:history="1">
+        <w:r>
+          <w:rPr>
+            <w:rStyle w:val="Hyperlink"/>
+            <w:rFonts w:ascii="Times New Roman" w:hAnsi="Times New Roman" w:cs="Times New Roman"/>
+            <w:b/>
+            <w:sz w:val="28"/>
+            <w:szCs w:val="28"/>
+          </w:rPr>
+          <w:t>https://github.com/Sukirthalakshmanan1/Simplilearn.NET/tree/master/MS%20SQL/Practice%20project</w:t>
+        </w:r>
+      </w:hyperlink>
     </w:p>
     <w:p>
       <w:pPr>
@@ -325,8 +346,8 @@
         </w:rPr>
         <w:drawing>
           <wp:inline distT="0" distB="0" distL="0" distR="0">
-            <wp:extent cx="5783580" cy="3878580"/>
-            <wp:effectExtent l="0" t="0" r="7620" b="7620"/>
+            <wp:extent cx="6301740" cy="3352800"/>
+            <wp:effectExtent l="0" t="0" r="3810" b="0"/>
             <wp:docPr id="3" name="Picture 3"/>
             <wp:cNvGraphicFramePr>
               <a:graphicFrameLocks xmlns:a="http://schemas.openxmlformats.org/drawingml/2006/main" noChangeAspect="1"/>
@@ -339,7 +360,7 @@
                     <pic:cNvPicPr/>
                   </pic:nvPicPr>
                   <pic:blipFill rotWithShape="1">
-                    <a:blip r:embed="rId5">
+                    <a:blip r:embed="rId6">
                       <a:extLst>
                         <a:ext uri="{28A0092B-C50C-407E-A947-70E740481C1C}">
                           <a14:useLocalDpi xmlns:a14="http://schemas.microsoft.com/office/drawing/2010/main" val="0"/>
@@ -352,7 +373,7 @@
                   <pic:spPr bwMode="auto">
                     <a:xfrm>
                       <a:off x="0" y="0"/>
-                      <a:ext cx="5783580" cy="3878580"/>
+                      <a:ext cx="6301740" cy="3352800"/>
                     </a:xfrm>
                     <a:prstGeom prst="rect">
                       <a:avLst/>
@@ -372,6 +393,8 @@
           </wp:inline>
         </w:drawing>
       </w:r>
+      <w:bookmarkStart w:id="0" w:name="_GoBack"/>
+      <w:bookmarkEnd w:id="0"/>
     </w:p>
     <w:p>
       <w:pPr>
@@ -419,7 +442,7 @@
                     <pic:cNvPicPr/>
                   </pic:nvPicPr>
                   <pic:blipFill rotWithShape="1">
-                    <a:blip r:embed="rId6">
+                    <a:blip r:embed="rId7">
                       <a:extLst>
                         <a:ext uri="{28A0092B-C50C-407E-A947-70E740481C1C}">
                           <a14:useLocalDpi xmlns:a14="http://schemas.microsoft.com/office/drawing/2010/main" val="0"/>
@@ -489,7 +512,7 @@
                     <pic:cNvPicPr/>
                   </pic:nvPicPr>
                   <pic:blipFill rotWithShape="1">
-                    <a:blip r:embed="rId7">
+                    <a:blip r:embed="rId8">
                       <a:extLst>
                         <a:ext uri="{28A0092B-C50C-407E-A947-70E740481C1C}">
                           <a14:useLocalDpi xmlns:a14="http://schemas.microsoft.com/office/drawing/2010/main" val="0"/>
@@ -558,7 +581,7 @@
                     <pic:cNvPicPr/>
                   </pic:nvPicPr>
                   <pic:blipFill rotWithShape="1">
-                    <a:blip r:embed="rId8">
+                    <a:blip r:embed="rId9">
                       <a:extLst>
                         <a:ext uri="{28A0092B-C50C-407E-A947-70E740481C1C}">
                           <a14:useLocalDpi xmlns:a14="http://schemas.microsoft.com/office/drawing/2010/main" val="0"/>
@@ -639,7 +662,7 @@
                     <pic:cNvPicPr/>
                   </pic:nvPicPr>
                   <pic:blipFill rotWithShape="1">
-                    <a:blip r:embed="rId9" cstate="print">
+                    <a:blip r:embed="rId10" cstate="print">
                       <a:extLst>
                         <a:ext uri="{28A0092B-C50C-407E-A947-70E740481C1C}">
                           <a14:useLocalDpi xmlns:a14="http://schemas.microsoft.com/office/drawing/2010/main" val="0"/>
@@ -709,7 +732,7 @@
                     <pic:cNvPicPr/>
                   </pic:nvPicPr>
                   <pic:blipFill rotWithShape="1">
-                    <a:blip r:embed="rId10">
+                    <a:blip r:embed="rId11">
                       <a:extLst>
                         <a:ext uri="{28A0092B-C50C-407E-A947-70E740481C1C}">
                           <a14:useLocalDpi xmlns:a14="http://schemas.microsoft.com/office/drawing/2010/main" val="0"/>
@@ -779,7 +802,7 @@
                     <pic:cNvPicPr/>
                   </pic:nvPicPr>
                   <pic:blipFill rotWithShape="1">
-                    <a:blip r:embed="rId11">
+                    <a:blip r:embed="rId12">
                       <a:extLst>
                         <a:ext uri="{28A0092B-C50C-407E-A947-70E740481C1C}">
                           <a14:useLocalDpi xmlns:a14="http://schemas.microsoft.com/office/drawing/2010/main" val="0"/>
@@ -1449,6 +1472,17 @@
       <w:contextualSpacing/>
     </w:pPr>
   </w:style>
+  <w:style w:type="character" w:styleId="Hyperlink">
+    <w:name w:val="Hyperlink"/>
+    <w:basedOn w:val="DefaultParagraphFont"/>
+    <w:uiPriority w:val="99"/>
+    <w:unhideWhenUsed/>
+    <w:rsid w:val="00580355"/>
+    <w:rPr>
+      <w:color w:val="0563C1" w:themeColor="hyperlink"/>
+      <w:u w:val="single"/>
+    </w:rPr>
+  </w:style>
 </w:styles>
 </file>
 

</xml_diff>